<commit_message>
Type errors fixed / E
</commit_message>
<xml_diff>
--- a/Descend ReMake Cloud Services.docx
+++ b/Descend ReMake Cloud Services.docx
@@ -5,18 +5,44 @@
     <w:p>
       <w:pPr>
         <w:pStyle w:val="Heading1"/>
-      </w:pPr>
-      <w:r>
-        <w:t>Descend ReMake</w:t>
-      </w:r>
-      <w:r>
+        <w:rPr>
+          <w:lang w:val="en-US"/>
+        </w:rPr>
+      </w:pPr>
+      <w:r>
+        <w:rPr>
+          <w:lang w:val="en-US"/>
+        </w:rPr>
+        <w:t xml:space="preserve">Descend </w:t>
+      </w:r>
+      <w:proofErr w:type="spellStart"/>
+      <w:r>
+        <w:rPr>
+          <w:lang w:val="en-US"/>
+        </w:rPr>
+        <w:t>ReMake</w:t>
+      </w:r>
+      <w:proofErr w:type="spellEnd"/>
+      <w:r>
+        <w:rPr>
+          <w:lang w:val="en-US"/>
+        </w:rPr>
         <w:t xml:space="preserve"> </w:t>
       </w:r>
       <w:r>
+        <w:rPr>
+          <w:lang w:val="en-US"/>
+        </w:rPr>
         <w:t>Cloud Services</w:t>
       </w:r>
     </w:p>
-    <w:p/>
+    <w:p>
+      <w:pPr>
+        <w:rPr>
+          <w:lang w:val="en-US"/>
+        </w:rPr>
+      </w:pPr>
+    </w:p>
     <w:p>
       <w:pPr>
         <w:rPr>
@@ -55,13 +81,15 @@
         <w:rPr>
           <w:lang w:val="en-US"/>
         </w:rPr>
-        <w:t>Method GET</w:t>
-      </w:r>
-      <w:r>
-        <w:rPr>
-          <w:lang w:val="en-US"/>
-        </w:rPr>
-        <w:t xml:space="preserve">: Creates new login or uses existing, if found. Returns </w:t>
+        <w:t xml:space="preserve">Method GET: </w:t>
+      </w:r>
+      <w:bookmarkStart w:id="0" w:name="_GoBack"/>
+      <w:bookmarkEnd w:id="0"/>
+      <w:r>
+        <w:rPr>
+          <w:lang w:val="en-US"/>
+        </w:rPr>
+        <w:t xml:space="preserve">Returns </w:t>
       </w:r>
       <w:proofErr w:type="spellStart"/>
       <w:r>
@@ -145,6 +173,13 @@
           <w:t>http://oamkpo2016.esy.es/user</w:t>
         </w:r>
       </w:hyperlink>
+      <w:r>
+        <w:rPr>
+          <w:rStyle w:val="Hyperlink"/>
+          <w:lang w:val="en-US"/>
+        </w:rPr>
+        <w:t>s</w:t>
+      </w:r>
     </w:p>
     <w:p>
       <w:pPr>
@@ -202,25 +237,7 @@
         <w:rPr>
           <w:lang w:val="en-US"/>
         </w:rPr>
-        <w:t xml:space="preserve">Variable(s): </w:t>
-      </w:r>
-      <w:r>
-        <w:rPr>
-          <w:lang w:val="en-US"/>
-        </w:rPr>
-        <w:t>ID</w:t>
-      </w:r>
-      <w:r>
-        <w:rPr>
-          <w:lang w:val="en-US"/>
-        </w:rPr>
-        <w:t xml:space="preserve"> </w:t>
-      </w:r>
-      <w:r>
-        <w:rPr>
-          <w:lang w:val="en-US"/>
-        </w:rPr>
-        <w:t>optional</w:t>
+        <w:t>Variable(s): ID optional</w:t>
       </w:r>
     </w:p>
     <w:p>
@@ -277,19 +294,7 @@
         <w:rPr>
           <w:lang w:val="en-US"/>
         </w:rPr>
-        <w:t xml:space="preserve"> </w:t>
-      </w:r>
-      <w:r>
-        <w:rPr>
-          <w:lang w:val="en-US"/>
-        </w:rPr>
-        <w:t>required</w:t>
-      </w:r>
-      <w:r>
-        <w:rPr>
-          <w:lang w:val="en-US"/>
-        </w:rPr>
-        <w:t xml:space="preserve"> </w:t>
+        <w:t xml:space="preserve"> required </w:t>
       </w:r>
       <w:proofErr w:type="spellStart"/>
       <w:r>
@@ -303,19 +308,7 @@
         <w:rPr>
           <w:lang w:val="en-US"/>
         </w:rPr>
-        <w:t xml:space="preserve"> </w:t>
-      </w:r>
-      <w:r>
-        <w:rPr>
-          <w:lang w:val="en-US"/>
-        </w:rPr>
-        <w:t>required</w:t>
-      </w:r>
-      <w:r>
-        <w:rPr>
-          <w:lang w:val="en-US"/>
-        </w:rPr>
-        <w:t xml:space="preserve">, </w:t>
+        <w:t xml:space="preserve"> required, </w:t>
       </w:r>
       <w:proofErr w:type="spellStart"/>
       <w:r>
@@ -410,8 +403,6 @@
         </w:rPr>
         <w:t>Method POST: Inserts shots fired</w:t>
       </w:r>
-      <w:bookmarkStart w:id="0" w:name="_GoBack"/>
-      <w:bookmarkEnd w:id="0"/>
     </w:p>
     <w:p>
       <w:pPr>
@@ -434,13 +425,7 @@
         <w:rPr>
           <w:lang w:val="en-US"/>
         </w:rPr>
-        <w:t>required</w:t>
-      </w:r>
-      <w:r>
-        <w:rPr>
-          <w:lang w:val="en-US"/>
-        </w:rPr>
-        <w:t>, shots optional (+1 w/o variable shots)</w:t>
+        <w:t>required, shots optional (+1 w/o variable shots)</w:t>
       </w:r>
     </w:p>
     <w:p>

</xml_diff>

<commit_message>
Add kills table insert and query /E
</commit_message>
<xml_diff>
--- a/Descend ReMake Cloud Services.docx
+++ b/Descend ReMake Cloud Services.docx
@@ -81,15 +81,7 @@
         <w:rPr>
           <w:lang w:val="en-US"/>
         </w:rPr>
-        <w:t xml:space="preserve">Method GET: </w:t>
-      </w:r>
-      <w:bookmarkStart w:id="0" w:name="_GoBack"/>
-      <w:bookmarkEnd w:id="0"/>
-      <w:r>
-        <w:rPr>
-          <w:lang w:val="en-US"/>
-        </w:rPr>
-        <w:t xml:space="preserve">Returns </w:t>
+        <w:t xml:space="preserve">Method GET: Returns </w:t>
       </w:r>
       <w:proofErr w:type="spellStart"/>
       <w:r>
@@ -426,6 +418,154 @@
           <w:lang w:val="en-US"/>
         </w:rPr>
         <w:t>required, shots optional (+1 w/o variable shots)</w:t>
+      </w:r>
+    </w:p>
+    <w:p>
+      <w:pPr>
+        <w:pStyle w:val="ListParagraph"/>
+        <w:rPr>
+          <w:lang w:val="en-US"/>
+        </w:rPr>
+      </w:pPr>
+    </w:p>
+    <w:p>
+      <w:pPr>
+        <w:rPr>
+          <w:lang w:val="en-US"/>
+        </w:rPr>
+      </w:pPr>
+      <w:r>
+        <w:rPr>
+          <w:lang w:val="en-US"/>
+        </w:rPr>
+        <w:t>Kills</w:t>
+      </w:r>
+      <w:r>
+        <w:rPr>
+          <w:lang w:val="en-US"/>
+        </w:rPr>
+        <w:t xml:space="preserve">: </w:t>
+      </w:r>
+      <w:hyperlink r:id="rId8" w:history="1">
+        <w:r>
+          <w:rPr>
+            <w:rStyle w:val="Hyperlink"/>
+            <w:lang w:val="en-US"/>
+          </w:rPr>
+          <w:t>http://oamkpo2016.esy.es/kills</w:t>
+        </w:r>
+      </w:hyperlink>
+    </w:p>
+    <w:p>
+      <w:pPr>
+        <w:rPr>
+          <w:lang w:val="en-US"/>
+        </w:rPr>
+      </w:pPr>
+      <w:r>
+        <w:rPr>
+          <w:lang w:val="en-US"/>
+        </w:rPr>
+        <w:t xml:space="preserve">Method GET: Returns </w:t>
+      </w:r>
+      <w:r>
+        <w:rPr>
+          <w:lang w:val="en-US"/>
+        </w:rPr>
+        <w:t>kill stat</w:t>
+      </w:r>
+      <w:r>
+        <w:rPr>
+          <w:lang w:val="en-US"/>
+        </w:rPr>
+        <w:t xml:space="preserve"> </w:t>
+      </w:r>
+      <w:r>
+        <w:rPr>
+          <w:lang w:val="en-US"/>
+        </w:rPr>
+        <w:t>(kills, killed, hits)</w:t>
+      </w:r>
+    </w:p>
+    <w:p>
+      <w:pPr>
+        <w:pStyle w:val="ListParagraph"/>
+        <w:numPr>
+          <w:ilvl w:val="0"/>
+          <w:numId w:val="1"/>
+        </w:numPr>
+        <w:rPr>
+          <w:lang w:val="en-US"/>
+        </w:rPr>
+      </w:pPr>
+      <w:r>
+        <w:rPr>
+          <w:lang w:val="en-US"/>
+        </w:rPr>
+        <w:t xml:space="preserve">Variable(s): ID </w:t>
+      </w:r>
+      <w:r>
+        <w:rPr>
+          <w:lang w:val="en-US"/>
+        </w:rPr>
+        <w:t>required</w:t>
+      </w:r>
+    </w:p>
+    <w:p>
+      <w:pPr>
+        <w:rPr>
+          <w:lang w:val="en-US"/>
+        </w:rPr>
+      </w:pPr>
+      <w:r>
+        <w:rPr>
+          <w:lang w:val="en-US"/>
+        </w:rPr>
+        <w:t xml:space="preserve">Method POST: Inserts </w:t>
+      </w:r>
+      <w:r>
+        <w:rPr>
+          <w:lang w:val="en-US"/>
+        </w:rPr>
+        <w:t>kills or killed or hits</w:t>
+      </w:r>
+    </w:p>
+    <w:p>
+      <w:pPr>
+        <w:pStyle w:val="ListParagraph"/>
+        <w:numPr>
+          <w:ilvl w:val="0"/>
+          <w:numId w:val="1"/>
+        </w:numPr>
+        <w:rPr>
+          <w:lang w:val="en-US"/>
+        </w:rPr>
+      </w:pPr>
+      <w:r>
+        <w:rPr>
+          <w:lang w:val="en-US"/>
+        </w:rPr>
+        <w:t xml:space="preserve">Variable(s): ID required, </w:t>
+      </w:r>
+      <w:r>
+        <w:rPr>
+          <w:lang w:val="en-US"/>
+        </w:rPr>
+        <w:t>kills</w:t>
+      </w:r>
+      <w:r>
+        <w:rPr>
+          <w:lang w:val="en-US"/>
+        </w:rPr>
+        <w:t xml:space="preserve"> optional, killed optional, hits optional (one of three optional r</w:t>
+      </w:r>
+      <w:bookmarkStart w:id="0" w:name="_GoBack"/>
+      <w:bookmarkEnd w:id="0"/>
+      <w:r>
+        <w:rPr>
+          <w:lang w:val="en-US"/>
+        </w:rPr>
+        <w:t>equired)</w:t>
       </w:r>
     </w:p>
     <w:p>

</xml_diff>

<commit_message>
Added top10 query / E
</commit_message>
<xml_diff>
--- a/Descend ReMake Cloud Services.docx
+++ b/Descend ReMake Cloud Services.docx
@@ -438,13 +438,7 @@
         <w:rPr>
           <w:lang w:val="en-US"/>
         </w:rPr>
-        <w:t>Kills</w:t>
-      </w:r>
-      <w:r>
-        <w:rPr>
-          <w:lang w:val="en-US"/>
-        </w:rPr>
-        <w:t xml:space="preserve">: </w:t>
+        <w:t xml:space="preserve">Kills: </w:t>
       </w:r>
       <w:hyperlink r:id="rId8" w:history="1">
         <w:r>
@@ -466,25 +460,7 @@
         <w:rPr>
           <w:lang w:val="en-US"/>
         </w:rPr>
-        <w:t xml:space="preserve">Method GET: Returns </w:t>
-      </w:r>
-      <w:r>
-        <w:rPr>
-          <w:lang w:val="en-US"/>
-        </w:rPr>
-        <w:t>kill stat</w:t>
-      </w:r>
-      <w:r>
-        <w:rPr>
-          <w:lang w:val="en-US"/>
-        </w:rPr>
-        <w:t xml:space="preserve"> </w:t>
-      </w:r>
-      <w:r>
-        <w:rPr>
-          <w:lang w:val="en-US"/>
-        </w:rPr>
-        <w:t>(kills, killed, hits)</w:t>
+        <w:t>Method GET: Returns kill stat (kills, killed, hits)</w:t>
       </w:r>
     </w:p>
     <w:p>
@@ -521,13 +497,7 @@
         <w:rPr>
           <w:lang w:val="en-US"/>
         </w:rPr>
-        <w:t xml:space="preserve">Method POST: Inserts </w:t>
-      </w:r>
-      <w:r>
-        <w:rPr>
-          <w:lang w:val="en-US"/>
-        </w:rPr>
-        <w:t>kills or killed or hits</w:t>
+        <w:t>Method POST: Inserts kills or killed or hits</w:t>
       </w:r>
     </w:p>
     <w:p>
@@ -545,28 +515,145 @@
         <w:rPr>
           <w:lang w:val="en-US"/>
         </w:rPr>
-        <w:t xml:space="preserve">Variable(s): ID required, </w:t>
-      </w:r>
-      <w:r>
-        <w:rPr>
-          <w:lang w:val="en-US"/>
-        </w:rPr>
-        <w:t>kills</w:t>
-      </w:r>
-      <w:r>
-        <w:rPr>
-          <w:lang w:val="en-US"/>
-        </w:rPr>
-        <w:t xml:space="preserve"> optional, killed optional, hits optional (one of three optional r</w:t>
+        <w:t>Variable(s): ID required, kills</w:t>
+      </w:r>
+      <w:r>
+        <w:rPr>
+          <w:lang w:val="en-US"/>
+        </w:rPr>
+        <w:t xml:space="preserve"> optional, killed optional, hits optional (one of three optional required)</w:t>
+      </w:r>
+    </w:p>
+    <w:p>
+      <w:pPr>
+        <w:rPr>
+          <w:lang w:val="en-US"/>
+        </w:rPr>
+      </w:pPr>
+    </w:p>
+    <w:p>
+      <w:pPr>
+        <w:rPr>
+          <w:lang w:val="en-US"/>
+        </w:rPr>
+      </w:pPr>
+      <w:r>
+        <w:rPr>
+          <w:lang w:val="en-US"/>
+        </w:rPr>
+        <w:t xml:space="preserve">Kills: </w:t>
+      </w:r>
+      <w:hyperlink r:id="rId9" w:history="1">
+        <w:r>
+          <w:rPr>
+            <w:rStyle w:val="Hyperlink"/>
+            <w:lang w:val="en-US"/>
+          </w:rPr>
+          <w:t>http://oamkpo2016.esy.es/top10</w:t>
+        </w:r>
+      </w:hyperlink>
+    </w:p>
+    <w:p>
+      <w:pPr>
+        <w:rPr>
+          <w:lang w:val="en-US"/>
+        </w:rPr>
+      </w:pPr>
+      <w:r>
+        <w:rPr>
+          <w:lang w:val="en-US"/>
+        </w:rPr>
+        <w:t xml:space="preserve">Method GET: Returns </w:t>
+      </w:r>
+      <w:r>
+        <w:rPr>
+          <w:lang w:val="en-US"/>
+        </w:rPr>
+        <w:t xml:space="preserve">top10 </w:t>
+      </w:r>
+      <w:r>
+        <w:rPr>
+          <w:lang w:val="en-US"/>
+        </w:rPr>
+        <w:t>kill</w:t>
+      </w:r>
+      <w:r>
+        <w:rPr>
+          <w:lang w:val="en-US"/>
+        </w:rPr>
+        <w:t>ers</w:t>
+      </w:r>
+      <w:r>
+        <w:rPr>
+          <w:lang w:val="en-US"/>
+        </w:rPr>
+        <w:t xml:space="preserve"> stat</w:t>
+      </w:r>
+      <w:r>
+        <w:rPr>
+          <w:lang w:val="en-US"/>
+        </w:rPr>
+        <w:t>s</w:t>
+      </w:r>
+      <w:r>
+        <w:rPr>
+          <w:lang w:val="en-US"/>
+        </w:rPr>
+        <w:t xml:space="preserve"> (</w:t>
+      </w:r>
+      <w:r>
+        <w:rPr>
+          <w:lang w:val="en-US"/>
+        </w:rPr>
+        <w:t xml:space="preserve">ID, </w:t>
+      </w:r>
+      <w:proofErr w:type="spellStart"/>
+      <w:r>
+        <w:rPr>
+          <w:lang w:val="en-US"/>
+        </w:rPr>
+        <w:t>NickName</w:t>
+      </w:r>
+      <w:proofErr w:type="spellEnd"/>
+      <w:r>
+        <w:rPr>
+          <w:lang w:val="en-US"/>
+        </w:rPr>
+        <w:t xml:space="preserve">, </w:t>
+      </w:r>
+      <w:r>
+        <w:rPr>
+          <w:lang w:val="en-US"/>
+        </w:rPr>
+        <w:t>kills, killed, hits)</w:t>
+      </w:r>
+    </w:p>
+    <w:p>
+      <w:pPr>
+        <w:pStyle w:val="ListParagraph"/>
+        <w:numPr>
+          <w:ilvl w:val="0"/>
+          <w:numId w:val="1"/>
+        </w:numPr>
+        <w:rPr>
+          <w:lang w:val="en-US"/>
+        </w:rPr>
+      </w:pPr>
+      <w:r>
+        <w:rPr>
+          <w:lang w:val="en-US"/>
+        </w:rPr>
+        <w:t>Variable(s): None</w:t>
       </w:r>
       <w:bookmarkStart w:id="0" w:name="_GoBack"/>
       <w:bookmarkEnd w:id="0"/>
-      <w:r>
-        <w:rPr>
-          <w:lang w:val="en-US"/>
-        </w:rPr>
-        <w:t>equired)</w:t>
-      </w:r>
+    </w:p>
+    <w:p>
+      <w:pPr>
+        <w:rPr>
+          <w:lang w:val="en-US"/>
+        </w:rPr>
+      </w:pPr>
     </w:p>
     <w:p>
       <w:pPr>

</xml_diff>

<commit_message>
Altered index.php, login creates a new player in db if it doesn't exist. /E
</commit_message>
<xml_diff>
--- a/Descend ReMake Cloud Services.docx
+++ b/Descend ReMake Cloud Services.docx
@@ -97,6 +97,14 @@
         </w:rPr>
         <w:t xml:space="preserve"> (JSON), for inserting stats etc.</w:t>
       </w:r>
+      <w:r>
+        <w:rPr>
+          <w:lang w:val="en-US"/>
+        </w:rPr>
+        <w:t xml:space="preserve"> If Nickname doesn’t exist in database, this creates a new user and returns PlayerID.</w:t>
+      </w:r>
+      <w:bookmarkStart w:id="0" w:name="_GoBack"/>
+      <w:bookmarkEnd w:id="0"/>
     </w:p>
     <w:p>
       <w:pPr>
@@ -563,49 +571,7 @@
         <w:rPr>
           <w:lang w:val="en-US"/>
         </w:rPr>
-        <w:t xml:space="preserve">Method GET: Returns </w:t>
-      </w:r>
-      <w:r>
-        <w:rPr>
-          <w:lang w:val="en-US"/>
-        </w:rPr>
-        <w:t xml:space="preserve">top10 </w:t>
-      </w:r>
-      <w:r>
-        <w:rPr>
-          <w:lang w:val="en-US"/>
-        </w:rPr>
-        <w:t>kill</w:t>
-      </w:r>
-      <w:r>
-        <w:rPr>
-          <w:lang w:val="en-US"/>
-        </w:rPr>
-        <w:t>ers</w:t>
-      </w:r>
-      <w:r>
-        <w:rPr>
-          <w:lang w:val="en-US"/>
-        </w:rPr>
-        <w:t xml:space="preserve"> stat</w:t>
-      </w:r>
-      <w:r>
-        <w:rPr>
-          <w:lang w:val="en-US"/>
-        </w:rPr>
-        <w:t>s</w:t>
-      </w:r>
-      <w:r>
-        <w:rPr>
-          <w:lang w:val="en-US"/>
-        </w:rPr>
-        <w:t xml:space="preserve"> (</w:t>
-      </w:r>
-      <w:r>
-        <w:rPr>
-          <w:lang w:val="en-US"/>
-        </w:rPr>
-        <w:t xml:space="preserve">ID, </w:t>
+        <w:t xml:space="preserve">Method GET: Returns top10 killers stats (ID, </w:t>
       </w:r>
       <w:proofErr w:type="spellStart"/>
       <w:r>
@@ -619,13 +585,7 @@
         <w:rPr>
           <w:lang w:val="en-US"/>
         </w:rPr>
-        <w:t xml:space="preserve">, </w:t>
-      </w:r>
-      <w:r>
-        <w:rPr>
-          <w:lang w:val="en-US"/>
-        </w:rPr>
-        <w:t>kills, killed, hits)</w:t>
+        <w:t>, kills, killed, hits)</w:t>
       </w:r>
     </w:p>
     <w:p>
@@ -645,8 +605,6 @@
         </w:rPr>
         <w:t>Variable(s): None</w:t>
       </w:r>
-      <w:bookmarkStart w:id="0" w:name="_GoBack"/>
-      <w:bookmarkEnd w:id="0"/>
     </w:p>
     <w:p>
       <w:pPr>

</xml_diff>